<commit_message>
Initial test of version control.
</commit_message>
<xml_diff>
--- a/doc1.docx
+++ b/doc1.docx
@@ -5,6 +5,14 @@
     <w:p>
       <w:r>
         <w:t>I am testing version control.</w:t>
+      </w:r>
+    </w:p>
+    <w:p>
+      <w:r>
+        <w:t>I am testing version control.</w:t>
+      </w:r>
+      <w:r>
+        <w:t xml:space="preserve">  Ver. 1.1</w:t>
       </w:r>
     </w:p>
     <w:sectPr>

</xml_diff>

<commit_message>
Second test of version control.
</commit_message>
<xml_diff>
--- a/doc1.docx
+++ b/doc1.docx
@@ -9,10 +9,15 @@
     </w:p>
     <w:p>
       <w:r>
-        <w:t>I am testing version control.</w:t>
+        <w:t>I am testing version control.  Ver. 1.1</w:t>
+      </w:r>
+    </w:p>
+    <w:p>
+      <w:r>
+        <w:t>I am testing version control.  Ver. 1.</w:t>
       </w:r>
       <w:r>
-        <w:t xml:space="preserve">  Ver. 1.1</w:t>
+        <w:t>2</w:t>
       </w:r>
     </w:p>
     <w:sectPr>

</xml_diff>